<commit_message>
Generation de document OK !
TODO : generer une regu des charges ?
</commit_message>
<xml_diff>
--- a/application-java/src/rapport/modeleToutCompte.docx
+++ b/application-java/src/rapport/modeleToutCompte.docx
@@ -43,14 +43,12 @@
           <w:szCs w:val="20"/>
         </w:rPr>
       </w:pPr>
-      <w:proofErr w:type="gramStart"/>
       <w:r>
         <w:rPr>
           <w:szCs w:val="20"/>
         </w:rPr>
         <w:t>à</w:t>
       </w:r>
-      <w:proofErr w:type="gramEnd"/>
     </w:p>
     <w:p>
       <w:pPr>
@@ -227,15 +225,7 @@
         <w:pStyle w:val="charge"/>
       </w:pPr>
       <w:r>
-        <w:t>[CHARGESV]</w:t>
-      </w:r>
-    </w:p>
-    <w:p>
-      <w:pPr>
-        <w:pStyle w:val="charge"/>
-      </w:pPr>
-      <w:r>
-        <w:t>[CHARGESF]</w:t>
+        <w:t>[CHARGES]</w:t>
       </w:r>
     </w:p>
     <w:p>
@@ -298,13 +288,31 @@
         <w:rPr>
           <w:szCs w:val="20"/>
         </w:rPr>
-        <w:t>Les provisions pour charges [DATE DEBUT] au [DATE FIN] :</w:t>
+        <w:t xml:space="preserve">Les provisions pour charges </w:t>
+      </w:r>
+      <w:r>
+        <w:rPr>
+          <w:szCs w:val="20"/>
+        </w:rPr>
+        <w:t xml:space="preserve">[DATEDEBUT] </w:t>
+      </w:r>
+      <w:r>
+        <w:rPr>
+          <w:szCs w:val="20"/>
+        </w:rPr>
+        <w:t xml:space="preserve">au </w:t>
+      </w:r>
+      <w:r>
+        <w:rPr>
+          <w:szCs w:val="20"/>
+        </w:rPr>
+        <w:t>[DATEFIN] :</w:t>
       </w:r>
     </w:p>
     <w:p>
       <w:pPr>
         <w:ind w:left="708"/>
-        <w:jc w:val="both"/>
+        <w:jc w:val="right"/>
         <w:rPr>
           <w:szCs w:val="20"/>
         </w:rPr>
@@ -314,39 +322,6 @@
           <w:szCs w:val="20"/>
         </w:rPr>
         <w:t>[PROVISIONS]</w:t>
-      </w:r>
-    </w:p>
-    <w:p>
-      <w:pPr>
-        <w:ind w:left="1416"/>
-        <w:jc w:val="right"/>
-        <w:rPr>
-          <w:szCs w:val="20"/>
-        </w:rPr>
-      </w:pPr>
-      <w:r>
-        <w:rPr>
-          <w:szCs w:val="20"/>
-        </w:rPr>
-        <w:t xml:space="preserve"> </w:t>
-      </w:r>
-      <w:r>
-        <w:rPr>
-          <w:szCs w:val="20"/>
-        </w:rPr>
-        <w:t>[TOTALPROV]</w:t>
-      </w:r>
-      <w:r>
-        <w:rPr>
-          <w:szCs w:val="20"/>
-        </w:rPr>
-        <w:t xml:space="preserve"> </w:t>
-      </w:r>
-      <w:r>
-        <w:rPr>
-          <w:szCs w:val="20"/>
-        </w:rPr>
-        <w:t>Euros.</w:t>
       </w:r>
     </w:p>
     <w:p>
@@ -432,7 +407,25 @@
         <w:rPr>
           <w:szCs w:val="20"/>
         </w:rPr>
-        <w:t xml:space="preserve">Reste à payer : [TOTAL PROV] – [TOTAL DEDUC] = </w:t>
+        <w:t xml:space="preserve">Reste à payer : </w:t>
+      </w:r>
+      <w:r>
+        <w:rPr>
+          <w:szCs w:val="20"/>
+        </w:rPr>
+        <w:t>[TOTALCHARGE]</w:t>
+      </w:r>
+      <w:r>
+        <w:rPr>
+          <w:szCs w:val="20"/>
+        </w:rPr>
+        <w:t xml:space="preserve"> – [TOTALDEDUC] </w:t>
+      </w:r>
+      <w:r>
+        <w:rPr>
+          <w:szCs w:val="20"/>
+        </w:rPr>
+        <w:t xml:space="preserve">= </w:t>
       </w:r>
       <w:r>
         <w:rPr>

</xml_diff>